<commit_message>
modificacion por tercera vez
</commit_message>
<xml_diff>
--- a/README.docx
+++ b/README.docx
@@ -18,10 +18,16 @@
         <w:rPr>
           <w:lang w:val="es-MX"/>
         </w:rPr>
-        <w:t xml:space="preserve"> modifico por segunda vez</w:t>
+        <w:t xml:space="preserve"> modifico por tercera</w:t>
       </w:r>
       <w:bookmarkStart w:id="0" w:name="_GoBack"/>
       <w:bookmarkEnd w:id="0"/>
+      <w:r>
+        <w:rPr>
+          <w:lang w:val="es-MX"/>
+        </w:rPr>
+        <w:t xml:space="preserve"> vez</w:t>
+      </w:r>
       <w:r>
         <w:rPr>
           <w:lang w:val="es-MX"/>

</xml_diff>

<commit_message>
modificado por cuarta vez
</commit_message>
<xml_diff>
--- a/README.docx
+++ b/README.docx
@@ -18,10 +18,22 @@
         <w:rPr>
           <w:lang w:val="es-MX"/>
         </w:rPr>
-        <w:t xml:space="preserve"> modifico por tercera</w:t>
+        <w:t xml:space="preserve"> modifico por</w:t>
+      </w:r>
+      <w:r>
+        <w:rPr>
+          <w:lang w:val="es-MX"/>
+        </w:rPr>
+        <w:t xml:space="preserve"> </w:t>
       </w:r>
       <w:bookmarkStart w:id="0" w:name="_GoBack"/>
       <w:bookmarkEnd w:id="0"/>
+      <w:r>
+        <w:rPr>
+          <w:lang w:val="es-MX"/>
+        </w:rPr>
+        <w:t>cuarta</w:t>
+      </w:r>
       <w:r>
         <w:rPr>
           <w:lang w:val="es-MX"/>

</xml_diff>

<commit_message>
agrego mi nombre quinta vez
</commit_message>
<xml_diff>
--- a/README.docx
+++ b/README.docx
@@ -24,16 +24,10 @@
         <w:rPr>
           <w:lang w:val="es-MX"/>
         </w:rPr>
-        <w:t xml:space="preserve"> </w:t>
+        <w:t xml:space="preserve"> quinta</w:t>
       </w:r>
       <w:bookmarkStart w:id="0" w:name="_GoBack"/>
       <w:bookmarkEnd w:id="0"/>
-      <w:r>
-        <w:rPr>
-          <w:lang w:val="es-MX"/>
-        </w:rPr>
-        <w:t>cuarta</w:t>
-      </w:r>
       <w:r>
         <w:rPr>
           <w:lang w:val="es-MX"/>

</xml_diff>

<commit_message>
agregue mi nombre 1
</commit_message>
<xml_diff>
--- a/README.docx
+++ b/README.docx
@@ -12,22 +12,63 @@
         <w:rPr>
           <w:lang w:val="es-MX"/>
         </w:rPr>
-        <w:t>Ahora</w:t>
-      </w:r>
-      <w:r>
-        <w:rPr>
-          <w:lang w:val="es-MX"/>
-        </w:rPr>
-        <w:t xml:space="preserve"> modifico por</w:t>
-      </w:r>
-      <w:r>
-        <w:rPr>
-          <w:lang w:val="es-MX"/>
-        </w:rPr>
-        <w:t xml:space="preserve"> quinta</w:t>
+        <w:t xml:space="preserve">Soy </w:t>
+      </w:r>
+      <w:proofErr w:type="spellStart"/>
+      <w:r>
+        <w:rPr>
+          <w:lang w:val="es-MX"/>
+        </w:rPr>
+        <w:t>agustin</w:t>
+      </w:r>
+      <w:proofErr w:type="spellEnd"/>
+      <w:r>
+        <w:rPr>
+          <w:lang w:val="es-MX"/>
+        </w:rPr>
+        <w:t xml:space="preserve"> </w:t>
       </w:r>
       <w:bookmarkStart w:id="0" w:name="_GoBack"/>
       <w:bookmarkEnd w:id="0"/>
+    </w:p>
+    <w:p>
+      <w:pPr>
+        <w:rPr>
+          <w:lang w:val="es-MX"/>
+        </w:rPr>
+      </w:pPr>
+    </w:p>
+    <w:p>
+      <w:pPr>
+        <w:rPr>
+          <w:lang w:val="es-MX"/>
+        </w:rPr>
+      </w:pPr>
+    </w:p>
+    <w:p>
+      <w:pPr>
+        <w:rPr>
+          <w:lang w:val="es-MX"/>
+        </w:rPr>
+      </w:pPr>
+      <w:r>
+        <w:rPr>
+          <w:lang w:val="es-MX"/>
+        </w:rPr>
+        <w:t>Ahora</w:t>
+      </w:r>
+      <w:r>
+        <w:rPr>
+          <w:lang w:val="es-MX"/>
+        </w:rPr>
+        <w:t xml:space="preserve"> modifico por</w:t>
+      </w:r>
+      <w:r>
+        <w:rPr>
+          <w:lang w:val="es-MX"/>
+        </w:rPr>
+        <w:t xml:space="preserve"> quinta</w:t>
+      </w:r>
       <w:r>
         <w:rPr>
           <w:lang w:val="es-MX"/>

</xml_diff>

<commit_message>
no se como salio
</commit_message>
<xml_diff>
--- a/README.docx
+++ b/README.docx
@@ -45,6 +45,54 @@
           <w:lang w:val="es-MX"/>
         </w:rPr>
         <w:t>. Prueba ultima. Después del almuerzo.</w:t>
+      </w:r>
+      <w:r>
+        <w:rPr>
+          <w:lang w:val="es-MX"/>
+        </w:rPr>
+        <w:t xml:space="preserve"> Prueba que no </w:t>
+      </w:r>
+      <w:proofErr w:type="spellStart"/>
+      <w:r>
+        <w:rPr>
+          <w:lang w:val="es-MX"/>
+        </w:rPr>
+        <w:t>se</w:t>
+      </w:r>
+      <w:proofErr w:type="spellEnd"/>
+      <w:r>
+        <w:rPr>
+          <w:lang w:val="es-MX"/>
+        </w:rPr>
+        <w:t xml:space="preserve"> </w:t>
+      </w:r>
+      <w:proofErr w:type="spellStart"/>
+      <w:r>
+        <w:rPr>
+          <w:lang w:val="es-MX"/>
+        </w:rPr>
+        <w:t>como</w:t>
+      </w:r>
+      <w:proofErr w:type="spellEnd"/>
+      <w:r>
+        <w:rPr>
+          <w:lang w:val="es-MX"/>
+        </w:rPr>
+        <w:t xml:space="preserve"> </w:t>
+      </w:r>
+      <w:proofErr w:type="spellStart"/>
+      <w:r>
+        <w:rPr>
+          <w:lang w:val="es-MX"/>
+        </w:rPr>
+        <w:t>salio</w:t>
+      </w:r>
+      <w:proofErr w:type="spellEnd"/>
+      <w:r>
+        <w:rPr>
+          <w:lang w:val="es-MX"/>
+        </w:rPr>
+        <w:t xml:space="preserve"> después dl almuerzo</w:t>
       </w:r>
       <w:bookmarkStart w:id="0" w:name="_GoBack"/>
       <w:bookmarkEnd w:id="0"/>

</xml_diff>